<commit_message>
docx_document now handles footnotes and endnotes correctly: Embed the notes into the source XML before XSLT and other transforms. Also, put embedded images into an images/ subfolder in the output location when importing the document.
</commit_message>
<xml_diff>
--- a/tests/Projects/Exemplar/sources/Lorem Ipsum.docx
+++ b/tests/Projects/Exemplar/sources/Lorem Ipsum.docx
@@ -3,6 +3,9 @@
 <w:document xmlns:wpc="http://schemas.microsoft.com/office/word/2010/wordprocessingCanvas" xmlns:mo="http://schemas.microsoft.com/office/mac/office/2008/main" xmlns:mc="http://schemas.openxmlformats.org/markup-compatibility/2006" xmlns:mv="urn:schemas-microsoft-com:mac:vml" xmlns:o="urn:schemas-microsoft-com:office:office" xmlns:r="http://schemas.openxmlformats.org/officeDocument/2006/relationships" xmlns:m="http://schemas.openxmlformats.org/officeDocument/2006/math" xmlns:v="urn:schemas-microsoft-com:vml" xmlns:wp14="http://schemas.microsoft.com/office/word/2010/wordprocessingDrawing" xmlns:wp="http://schemas.openxmlformats.org/drawingml/2006/wordprocessingDrawing" xmlns:w10="urn:schemas-microsoft-com:office:word" xmlns:w="http://schemas.openxmlformats.org/wordprocessingml/2006/main" xmlns:w14="http://schemas.microsoft.com/office/word/2010/wordml" xmlns:w15="http://schemas.microsoft.com/office/word/2012/wordml" xmlns:wpg="http://schemas.microsoft.com/office/word/2010/wordprocessingGroup" xmlns:wpi="http://schemas.microsoft.com/office/word/2010/wordprocessingInk" xmlns:wne="http://schemas.microsoft.com/office/word/2006/wordml" xmlns:wps="http://schemas.microsoft.com/office/word/2010/wordprocessingShape" mc:Ignorable="w14 w15 wp14">
   <w:body>
     <w:p>
+      <w:pPr>
+        <w:pStyle w:val="Heading1"/>
+      </w:pPr>
       <w:r>
         <w:t>Lorem Ipsum</w:t>
       </w:r>
@@ -15,8 +18,6 @@
       <w:r>
         <w:br/>
       </w:r>
-      <w:bookmarkStart w:id="0" w:name="_GoBack"/>
-      <w:bookmarkEnd w:id="0"/>
       <w:r>
         <w:t>“There is no one who loves pain itself, who seeks after it and wants to have it, simply because it is pain...”</w:t>
       </w:r>
@@ -48,11 +49,13 @@
     <w:p/>
     <w:p>
       <w:r>
-        <w:t xml:space="preserve">Integer feugiat maximus venenatis. Etiam tempus nec mi vitae accumsan. Nam hendrerit lorem nec libero tincidunt semper. Proin egestas bibendum arcu, at auctor metus ultrices sagittis. Donec rhoncus lacus vitae libero posuere maximus. Mauris sem mi, ornare vel massa sit amet, </w:t>
+        <w:t xml:space="preserve">Integer feugiat maximus venenatis. Etiam tempus nec mi vitae accumsan. Nam hendrerit lorem nec libero tincidunt semper. Proin egestas bibendum arcu, at auctor metus ultrices sagittis. </w:t>
       </w:r>
+      <w:bookmarkStart w:id="0" w:name="_GoBack"/>
+      <w:bookmarkEnd w:id="0"/>
       <w:r>
         <w:lastRenderedPageBreak/>
-        <w:t>tristique posuere nisi. Curabitur ut lacus nec diam pretium cursus. Sed euismod aliquam justo et convallis.</w:t>
+        <w:t>Donec rhoncus lacus vitae libero posuere maximus. Mauris sem mi, ornare vel massa sit amet, tristique posuere nisi. Curabitur ut lacus nec diam pretium cursus. Sed euismod aliquam justo et convallis.</w:t>
       </w:r>
     </w:p>
     <w:p/>

</xml_diff>